<commit_message>
Update Cahier des charges Minds Corp.docx
</commit_message>
<xml_diff>
--- a/docs/CdC/Cahier des charges Minds Corp.docx
+++ b/docs/CdC/Cahier des charges Minds Corp.docx
@@ -8,11 +8,10 @@
         <w:jc w:val="center"/>
       </w:pPr>
       <w:r>
-        <w:t xml:space="preserve">  X</w:t>
-      </w:r>
-      <w:r>
-        <w:tab/>
-      </w:r>
+        <w:t xml:space="preserve"> </w:t>
+      </w:r>
+      <w:bookmarkStart w:id="0" w:name="_GoBack"/>
+      <w:bookmarkEnd w:id="0"/>
     </w:p>
     <w:p/>
     <w:p>
@@ -1422,12 +1421,12 @@
       <w:pPr>
         <w:pStyle w:val="Titre1"/>
       </w:pPr>
-      <w:bookmarkStart w:id="0" w:name="_Toc23149673"/>
+      <w:bookmarkStart w:id="1" w:name="_Toc23149673"/>
       <w:r>
         <w:lastRenderedPageBreak/>
         <w:t>CONTEXTE</w:t>
       </w:r>
-      <w:bookmarkEnd w:id="0"/>
+      <w:bookmarkEnd w:id="1"/>
     </w:p>
     <w:p>
       <w:pPr>
@@ -1438,11 +1437,11 @@
       <w:pPr>
         <w:pStyle w:val="Titre2"/>
       </w:pPr>
-      <w:bookmarkStart w:id="1" w:name="_Toc23149674"/>
+      <w:bookmarkStart w:id="2" w:name="_Toc23149674"/>
       <w:r>
         <w:t>SOCIÉTÉ CLIENTE</w:t>
       </w:r>
-      <w:bookmarkEnd w:id="1"/>
+      <w:bookmarkEnd w:id="2"/>
     </w:p>
     <w:p>
       <w:r>
@@ -1460,15 +1459,7 @@
         <w:t>L’entrepri</w:t>
       </w:r>
       <w:r>
-        <w:t xml:space="preserve">se cliente servira dans le projet grâce à un Product </w:t>
-      </w:r>
-      <w:proofErr w:type="spellStart"/>
-      <w:r>
-        <w:t>Owner</w:t>
-      </w:r>
-      <w:proofErr w:type="spellEnd"/>
-      <w:r>
-        <w:t>, qui servira de passerelle entre l’entreprise mandataire et cliente.</w:t>
+        <w:t>se cliente servira dans le projet grâce à un Product Owner, qui servira de passerelle entre l’entreprise mandataire et cliente.</w:t>
       </w:r>
       <w:r>
         <w:br/>
@@ -1480,23 +1471,15 @@
       <w:pPr>
         <w:pStyle w:val="Titre2"/>
       </w:pPr>
-      <w:bookmarkStart w:id="2" w:name="_Toc23149675"/>
+      <w:bookmarkStart w:id="3" w:name="_Toc23149675"/>
       <w:r>
         <w:t>OBJECTIFS</w:t>
       </w:r>
-      <w:bookmarkEnd w:id="2"/>
-    </w:p>
-    <w:p>
-      <w:r>
-        <w:t xml:space="preserve">L’entreprise mandataire utilisera différents systèmes, notamment GLPI afin de pouvoir réaliser le système de </w:t>
-      </w:r>
-      <w:proofErr w:type="spellStart"/>
-      <w:r>
-        <w:t>ticketing</w:t>
-      </w:r>
-      <w:proofErr w:type="spellEnd"/>
-      <w:r>
-        <w:t>.</w:t>
+      <w:bookmarkEnd w:id="3"/>
+    </w:p>
+    <w:p>
+      <w:r>
+        <w:t>L’entreprise mandataire utilisera différents systèmes, notamment GLPI afin de pouvoir réaliser le système de ticketing.</w:t>
       </w:r>
     </w:p>
     <w:p>
@@ -1509,11 +1492,11 @@
       <w:pPr>
         <w:pStyle w:val="Titre2"/>
       </w:pPr>
-      <w:bookmarkStart w:id="3" w:name="_Toc23149676"/>
+      <w:bookmarkStart w:id="4" w:name="_Toc23149676"/>
       <w:r>
         <w:t>OBJECTIFS OPTIONNELS</w:t>
       </w:r>
-      <w:bookmarkEnd w:id="3"/>
+      <w:bookmarkEnd w:id="4"/>
     </w:p>
     <w:p>
       <w:pPr>
@@ -1560,11 +1543,11 @@
       <w:pPr>
         <w:pStyle w:val="Titre2"/>
       </w:pPr>
-      <w:bookmarkStart w:id="4" w:name="_Toc23149677"/>
+      <w:bookmarkStart w:id="5" w:name="_Toc23149677"/>
       <w:r>
         <w:t>FINALITÉS</w:t>
       </w:r>
-      <w:bookmarkEnd w:id="4"/>
+      <w:bookmarkEnd w:id="5"/>
     </w:p>
     <w:p>
       <w:r>
@@ -1581,12 +1564,12 @@
       <w:pPr>
         <w:pStyle w:val="Titre2"/>
       </w:pPr>
-      <w:bookmarkStart w:id="5" w:name="_Toc23149678"/>
+      <w:bookmarkStart w:id="6" w:name="_Toc23149678"/>
       <w:r>
         <w:lastRenderedPageBreak/>
         <w:t>PUBLIC CIBLE</w:t>
       </w:r>
-      <w:bookmarkEnd w:id="5"/>
+      <w:bookmarkEnd w:id="6"/>
     </w:p>
     <w:p>
       <w:r>
@@ -1739,12 +1722,12 @@
       <w:pPr>
         <w:pStyle w:val="Titre2"/>
       </w:pPr>
-      <w:bookmarkStart w:id="6" w:name="_Toc23149679"/>
+      <w:bookmarkStart w:id="7" w:name="_Toc23149679"/>
       <w:r>
         <w:lastRenderedPageBreak/>
         <w:t>PRÉSENTATION DE L’ÉQUIPE</w:t>
       </w:r>
-      <w:bookmarkEnd w:id="6"/>
+      <w:bookmarkEnd w:id="7"/>
     </w:p>
     <w:p/>
     <w:p>
@@ -1814,7 +1797,6 @@
           <w:sz w:val="22"/>
         </w:rPr>
       </w:pPr>
-      <w:proofErr w:type="spellStart"/>
       <w:r>
         <w:rPr>
           <w:b/>
@@ -1822,7 +1804,6 @@
         </w:rPr>
         <w:t>Fernandes-Pinheiro</w:t>
       </w:r>
-      <w:proofErr w:type="spellEnd"/>
       <w:r>
         <w:rPr>
           <w:b/>
@@ -1880,16 +1861,15 @@
           <w:sz w:val="22"/>
         </w:rPr>
         <w:br/>
-      </w:r>
-      <w:proofErr w:type="spellStart"/>
+        <w:t>Luís-Pedro</w:t>
+      </w:r>
       <w:r>
         <w:rPr>
           <w:b/>
           <w:sz w:val="22"/>
         </w:rPr>
-        <w:t>Luís-Pedro</w:t>
-      </w:r>
-      <w:proofErr w:type="spellEnd"/>
+        <w:tab/>
+      </w:r>
       <w:r>
         <w:rPr>
           <w:b/>
@@ -1910,6 +1890,7 @@
           <w:sz w:val="22"/>
         </w:rPr>
         <w:tab/>
+        <w:t>Kevin</w:t>
       </w:r>
       <w:r>
         <w:rPr>
@@ -1917,7 +1898,6 @@
           <w:sz w:val="22"/>
         </w:rPr>
         <w:tab/>
-        <w:t>Kevin</w:t>
       </w:r>
       <w:r>
         <w:rPr>
@@ -1952,38 +1932,37 @@
           <w:b/>
           <w:sz w:val="22"/>
         </w:rPr>
-        <w:tab/>
+        <w:t>Fabien</w:t>
       </w:r>
       <w:r>
         <w:rPr>
           <w:b/>
           <w:sz w:val="22"/>
         </w:rPr>
-        <w:t>Fabien</w:t>
+        <w:br/>
+        <w:t>PDG &amp; Scrum Master</w:t>
       </w:r>
       <w:r>
         <w:rPr>
           <w:b/>
           <w:sz w:val="22"/>
         </w:rPr>
-        <w:br/>
-        <w:t xml:space="preserve">PDG &amp; </w:t>
-      </w:r>
-      <w:proofErr w:type="spellStart"/>
+        <w:tab/>
+      </w:r>
       <w:r>
         <w:rPr>
           <w:b/>
           <w:sz w:val="22"/>
         </w:rPr>
-        <w:t>Scrum</w:t>
-      </w:r>
-      <w:proofErr w:type="spellEnd"/>
+        <w:tab/>
+      </w:r>
       <w:r>
         <w:rPr>
           <w:b/>
           <w:sz w:val="22"/>
         </w:rPr>
-        <w:t xml:space="preserve"> Master</w:t>
+        <w:tab/>
+        <w:t>Responsable Documentation</w:t>
       </w:r>
       <w:r>
         <w:rPr>
@@ -2004,28 +1983,6 @@
           <w:b/>
           <w:sz w:val="22"/>
         </w:rPr>
-        <w:tab/>
-        <w:t>Responsable Documentation</w:t>
-      </w:r>
-      <w:r>
-        <w:rPr>
-          <w:b/>
-          <w:sz w:val="22"/>
-        </w:rPr>
-        <w:tab/>
-      </w:r>
-      <w:r>
-        <w:rPr>
-          <w:b/>
-          <w:sz w:val="22"/>
-        </w:rPr>
-        <w:tab/>
-      </w:r>
-      <w:r>
-        <w:rPr>
-          <w:b/>
-          <w:sz w:val="22"/>
-        </w:rPr>
         <w:t>Responsable Logiciel</w:t>
       </w:r>
     </w:p>
@@ -2055,152 +2012,102 @@
         <w:rPr>
           <w:b/>
         </w:rPr>
-        <w:t xml:space="preserve">PDG &amp; </w:t>
-      </w:r>
-      <w:proofErr w:type="spellStart"/>
+        <w:t>PDG &amp; Scrum Master :</w:t>
+      </w:r>
       <w:r>
         <w:rPr>
           <w:b/>
         </w:rPr>
-        <w:t>Scrum</w:t>
-      </w:r>
-      <w:proofErr w:type="spellEnd"/>
+        <w:t xml:space="preserve"> </w:t>
+      </w:r>
+      <w:r>
+        <w:t>Il se chargera de traiter l’actualisation du projet, ainsi que de guider en quelques sortes le projet</w:t>
+      </w:r>
       <w:r>
         <w:rPr>
           <w:b/>
         </w:rPr>
-        <w:t xml:space="preserve"> Master :</w:t>
-      </w:r>
+        <w:t>.</w:t>
+      </w:r>
+    </w:p>
+    <w:p>
       <w:r>
         <w:rPr>
           <w:b/>
         </w:rPr>
-        <w:t xml:space="preserve"> </w:t>
-      </w:r>
-      <w:r>
-        <w:t>Il se chargera de traiter l’actualisation du projet, ainsi que de guider en quelques sortes le projet</w:t>
-      </w:r>
+        <w:t xml:space="preserve">Responsable Documentation : </w:t>
+      </w:r>
+      <w:r>
+        <w:t>Il se chargera de rédiger et actualiser la documentation du projet, afin que le mandant et les mandataires puissent être sûrs d’être d’accord sur la réalisation et les objectifs du projet.</w:t>
+      </w:r>
+    </w:p>
+    <w:p>
       <w:r>
         <w:rPr>
           <w:b/>
         </w:rPr>
-        <w:t>.</w:t>
-      </w:r>
-    </w:p>
-    <w:p>
-      <w:r>
+        <w:t>Responsable Logiciel</w:t>
+      </w:r>
+      <w:r>
+        <w:t> : Il se chargera de la réalisation du système de ticketing via l’outil GLPI. Donc c’est lui qui veillera au fait de pouvoir mettre au point le système de manière à ce qu’il soit disponible pour le public cible.</w:t>
+      </w:r>
+    </w:p>
+    <w:p/>
+    <w:p>
+      <w:pPr>
         <w:rPr>
           <w:b/>
         </w:rPr>
-        <w:t xml:space="preserve">Responsable Documentation : </w:t>
-      </w:r>
-      <w:r>
-        <w:t>Il se chargera de rédiger et actualiser la documentation du projet, afin que le mandant et les mandataires puissent être sûrs d’être d’accord sur la réalisation et les objectifs du projet.</w:t>
-      </w:r>
-    </w:p>
-    <w:p>
+      </w:pPr>
       <w:r>
         <w:rPr>
           <w:b/>
         </w:rPr>
-        <w:t>Responsable Logiciel</w:t>
-      </w:r>
-      <w:r>
-        <w:t xml:space="preserve"> : Il se chargera de la réalisation du système de </w:t>
-      </w:r>
-      <w:proofErr w:type="spellStart"/>
-      <w:r>
-        <w:t>ticketing</w:t>
-      </w:r>
-      <w:proofErr w:type="spellEnd"/>
-      <w:r>
-        <w:t xml:space="preserve"> via l’outil GLPI. Donc c’est lui qui veillera au fait de pouvoir mettre au point le système de manière à ce qu’il soit disponible pour le public cible.</w:t>
+        <w:t xml:space="preserve">ATTENTION : </w:t>
+      </w:r>
+      <w:r>
+        <w:rPr>
+          <w:b/>
+        </w:rPr>
+        <w:t>Chaque mandataire est apte à effectuer le travail des autres mandataires.</w:t>
+      </w:r>
+      <w:r>
+        <w:rPr>
+          <w:b/>
+        </w:rPr>
+        <w:br/>
+        <w:t>C’est-à-dire que si le Responsable Logiciel nécessite de l’aide pour réaliser le système, le Responsable Documentation ou le Scrum Master peuvent l’aider.</w:t>
+      </w:r>
+    </w:p>
+    <w:p>
+      <w:r>
+        <w:rPr>
+          <w:b/>
+        </w:rPr>
+        <w:t>Note : Le Scrum Master est la seule personne ne pouvant recevoir de l’aide pour le traitement du projet.</w:t>
       </w:r>
     </w:p>
     <w:p/>
     <w:p>
       <w:pPr>
-        <w:rPr>
-          <w:b/>
-        </w:rPr>
-      </w:pPr>
-      <w:r>
-        <w:rPr>
-          <w:b/>
-        </w:rPr>
-        <w:t xml:space="preserve">ATTENTION : </w:t>
-      </w:r>
-      <w:r>
-        <w:rPr>
-          <w:b/>
-        </w:rPr>
-        <w:t>Chaque mandataire est apte à effectuer le travail des autres mandataires.</w:t>
-      </w:r>
-      <w:r>
-        <w:rPr>
-          <w:b/>
-        </w:rPr>
-        <w:br/>
-        <w:t xml:space="preserve">C’est-à-dire que si le Responsable Logiciel nécessite de l’aide pour réaliser le système, le Responsable Documentation ou le </w:t>
-      </w:r>
-      <w:proofErr w:type="spellStart"/>
-      <w:r>
-        <w:rPr>
-          <w:b/>
-        </w:rPr>
-        <w:t>Scrum</w:t>
-      </w:r>
-      <w:proofErr w:type="spellEnd"/>
-      <w:r>
-        <w:rPr>
-          <w:b/>
-        </w:rPr>
-        <w:t xml:space="preserve"> Master peuvent l’aider.</w:t>
-      </w:r>
-    </w:p>
-    <w:p>
-      <w:r>
-        <w:rPr>
-          <w:b/>
-        </w:rPr>
-        <w:t xml:space="preserve">Note : Le </w:t>
-      </w:r>
-      <w:proofErr w:type="spellStart"/>
-      <w:r>
-        <w:rPr>
-          <w:b/>
-        </w:rPr>
-        <w:t>Scrum</w:t>
-      </w:r>
-      <w:proofErr w:type="spellEnd"/>
-      <w:r>
-        <w:rPr>
-          <w:b/>
-        </w:rPr>
-        <w:t xml:space="preserve"> Master est la seule personne ne pouvant recevoir de l’aide pour le traitement du projet.</w:t>
-      </w:r>
+        <w:pStyle w:val="Titre1"/>
+      </w:pPr>
+      <w:bookmarkStart w:id="8" w:name="_Toc23149680"/>
+      <w:r>
+        <w:t>DESCRIPTION FONCTIONNELLE ET TECHNIQUE</w:t>
+      </w:r>
+      <w:bookmarkEnd w:id="8"/>
     </w:p>
     <w:p/>
     <w:p>
       <w:pPr>
-        <w:pStyle w:val="Titre1"/>
-      </w:pPr>
-      <w:bookmarkStart w:id="7" w:name="_Toc23149680"/>
-      <w:r>
-        <w:t>DESCRIPTION FONCTIONNELLE ET TECHNIQUE</w:t>
-      </w:r>
-      <w:bookmarkEnd w:id="7"/>
-    </w:p>
-    <w:p/>
-    <w:p>
-      <w:pPr>
         <w:pStyle w:val="Titre2"/>
       </w:pPr>
-      <w:bookmarkStart w:id="8" w:name="_Toc23149681"/>
+      <w:bookmarkStart w:id="9" w:name="_Toc23149681"/>
       <w:r>
         <w:t>CAS D’UTILISATION</w:t>
       </w:r>
-      <w:bookmarkEnd w:id="8"/>
+      <w:bookmarkEnd w:id="9"/>
     </w:p>
     <w:tbl>
       <w:tblPr>
@@ -3794,12 +3701,12 @@
       <w:pPr>
         <w:pStyle w:val="Titre2"/>
       </w:pPr>
-      <w:bookmarkStart w:id="9" w:name="_Toc23149682"/>
+      <w:bookmarkStart w:id="10" w:name="_Toc23149682"/>
       <w:r>
         <w:lastRenderedPageBreak/>
         <w:t>MAQUETTES</w:t>
       </w:r>
-      <w:bookmarkEnd w:id="9"/>
+      <w:bookmarkEnd w:id="10"/>
     </w:p>
     <w:p>
       <w:r>
@@ -3926,22 +3833,22 @@
       <w:pPr>
         <w:pStyle w:val="Titre1"/>
       </w:pPr>
-      <w:bookmarkStart w:id="10" w:name="_Toc23149685"/>
+      <w:bookmarkStart w:id="11" w:name="_Toc23149685"/>
       <w:r>
         <w:t>PRESTATIONS ATTENDUES ET METHODOLOGIE DE SUIVI</w:t>
       </w:r>
-      <w:bookmarkEnd w:id="10"/>
+      <w:bookmarkEnd w:id="11"/>
     </w:p>
     <w:p/>
     <w:p>
       <w:pPr>
         <w:pStyle w:val="Titre2"/>
       </w:pPr>
-      <w:bookmarkStart w:id="11" w:name="_Toc23149686"/>
+      <w:bookmarkStart w:id="12" w:name="_Toc23149686"/>
       <w:r>
         <w:t>PRESTATIONS ATTENDUES</w:t>
       </w:r>
-      <w:bookmarkEnd w:id="11"/>
+      <w:bookmarkEnd w:id="12"/>
     </w:p>
     <w:p>
       <w:pPr>
@@ -3958,23 +3865,7 @@
         <w:t>Design</w:t>
       </w:r>
       <w:r>
-        <w:t xml:space="preserve"> : </w:t>
-      </w:r>
-      <w:proofErr w:type="spellStart"/>
-      <w:r>
-        <w:t>Minds</w:t>
-      </w:r>
-      <w:proofErr w:type="spellEnd"/>
-      <w:r>
-        <w:t xml:space="preserve"> </w:t>
-      </w:r>
-      <w:proofErr w:type="spellStart"/>
-      <w:r>
-        <w:t>Corp</w:t>
-      </w:r>
-      <w:proofErr w:type="spellEnd"/>
-      <w:r>
-        <w:t xml:space="preserve"> décidera de l’aspect du site, qui devra être validé par le client.</w:t>
+        <w:t> : Minds Corp décidera de l’aspect du site, qui devra être validé par le client.</w:t>
       </w:r>
     </w:p>
     <w:p>
@@ -3995,23 +3886,7 @@
         <w:t> : L’entreprise cliente se chargera de l’hébergement du site. Si elle le souhaite, un service d’hébergement est proposé ch</w:t>
       </w:r>
       <w:r>
-        <w:t xml:space="preserve">ez </w:t>
-      </w:r>
-      <w:proofErr w:type="spellStart"/>
-      <w:r>
-        <w:t>Minds</w:t>
-      </w:r>
-      <w:proofErr w:type="spellEnd"/>
-      <w:r>
-        <w:t xml:space="preserve"> </w:t>
-      </w:r>
-      <w:proofErr w:type="spellStart"/>
-      <w:r>
-        <w:t>Corp</w:t>
-      </w:r>
-      <w:proofErr w:type="spellEnd"/>
-      <w:r>
-        <w:t xml:space="preserve"> pou</w:t>
+        <w:t>ez Minds Corp pou</w:t>
       </w:r>
       <w:r>
         <w:t>r une somme de 5'000 CHF par an.</w:t>
@@ -4032,23 +3907,7 @@
         <w:t>Maintenance</w:t>
       </w:r>
       <w:r>
-        <w:t xml:space="preserve"> : Pour tout problème, l’entreprise cliente peut contacter </w:t>
-      </w:r>
-      <w:proofErr w:type="spellStart"/>
-      <w:r>
-        <w:t>Minds</w:t>
-      </w:r>
-      <w:proofErr w:type="spellEnd"/>
-      <w:r>
-        <w:t xml:space="preserve"> </w:t>
-      </w:r>
-      <w:proofErr w:type="spellStart"/>
-      <w:r>
-        <w:t>Corp</w:t>
-      </w:r>
-      <w:proofErr w:type="spellEnd"/>
-      <w:r>
-        <w:t xml:space="preserve"> qui se chargera de la maintenance, le prix du service dépendra du nombre d’heures passées pour régler le problème</w:t>
+        <w:t> : Pour tout problème, l’entreprise cliente peut contacter Minds Corp qui se chargera de la maintenance, le prix du service dépendra du nombre d’heures passées pour régler le problème</w:t>
       </w:r>
       <w:r>
         <w:t>,</w:t>
@@ -4067,71 +3926,31 @@
       <w:pPr>
         <w:pStyle w:val="Titre2"/>
       </w:pPr>
-      <w:bookmarkStart w:id="12" w:name="_Toc23149687"/>
+      <w:bookmarkStart w:id="13" w:name="_Toc23149687"/>
       <w:r>
         <w:lastRenderedPageBreak/>
         <w:t>MÉTHODOLOGIE DE SUIVI</w:t>
       </w:r>
-      <w:bookmarkEnd w:id="12"/>
+      <w:bookmarkEnd w:id="13"/>
     </w:p>
     <w:p>
       <w:r>
         <w:t>L’entièreté du projet sera basée sur une métho</w:t>
       </w:r>
       <w:r>
-        <w:t>dologie Agile appelée « </w:t>
-      </w:r>
-      <w:proofErr w:type="spellStart"/>
-      <w:r>
-        <w:t>Scrum</w:t>
-      </w:r>
-      <w:proofErr w:type="spellEnd"/>
-      <w:r>
-        <w:t> ».</w:t>
-      </w:r>
-    </w:p>
-    <w:p>
-      <w:r>
-        <w:t xml:space="preserve">Afin d’assurer la communication entre le Product </w:t>
-      </w:r>
-      <w:proofErr w:type="spellStart"/>
-      <w:r>
-        <w:t>Owner</w:t>
-      </w:r>
-      <w:proofErr w:type="spellEnd"/>
-      <w:r>
-        <w:t xml:space="preserve"> et le </w:t>
-      </w:r>
-      <w:proofErr w:type="spellStart"/>
-      <w:r>
-        <w:t>Scrum</w:t>
-      </w:r>
-      <w:proofErr w:type="spellEnd"/>
-      <w:r>
-        <w:t xml:space="preserve"> Master, des réunions seront organisées afin de pouvoir discuter et s’assurer que les deux parties puissent bien comprendre le proj</w:t>
+        <w:t>dologie Agile appelée « Scrum ».</w:t>
+      </w:r>
+    </w:p>
+    <w:p>
+      <w:r>
+        <w:t>Afin d’assurer la communication entre le Product Owner et le Scrum Master, des réunions seront organisées afin de pouvoir discuter et s’assurer que les deux parties puissent bien comprendre le proj</w:t>
       </w:r>
       <w:r>
         <w:t>et et le rediriger si nécessaire.</w:t>
       </w:r>
       <w:r>
         <w:br/>
-        <w:t xml:space="preserve">L’équipe de développement utilisera le site </w:t>
-      </w:r>
-      <w:proofErr w:type="spellStart"/>
-      <w:r>
-        <w:t>IceScrum</w:t>
-      </w:r>
-      <w:proofErr w:type="spellEnd"/>
-      <w:r>
-        <w:t xml:space="preserve">, permettant de gérer un projet de type </w:t>
-      </w:r>
-      <w:proofErr w:type="spellStart"/>
-      <w:r>
-        <w:t>Scrum</w:t>
-      </w:r>
-      <w:proofErr w:type="spellEnd"/>
-      <w:r>
-        <w:t xml:space="preserve"> grâce à des </w:t>
+        <w:t xml:space="preserve">L’équipe de développement utilisera le site IceScrum, permettant de gérer un projet de type Scrum grâce à des </w:t>
       </w:r>
       <w:r>
         <w:t>releases et des sprints</w:t>
@@ -4143,15 +3962,7 @@
         <w:footnoteReference w:id="1"/>
       </w:r>
       <w:r>
-        <w:t xml:space="preserve">. S’il le souhaite, le client pourra aller regarder l’avancement du projet sur </w:t>
-      </w:r>
-      <w:proofErr w:type="spellStart"/>
-      <w:r>
-        <w:t>IceScrum</w:t>
-      </w:r>
-      <w:proofErr w:type="spellEnd"/>
-      <w:r>
-        <w:t>.</w:t>
+        <w:t>. S’il le souhaite, le client pourra aller regarder l’avancement du projet sur IceScrum.</w:t>
       </w:r>
     </w:p>
     <w:p>
@@ -4186,12 +3997,12 @@
       <w:pPr>
         <w:pStyle w:val="Titre1"/>
       </w:pPr>
-      <w:bookmarkStart w:id="13" w:name="_Toc23149688"/>
+      <w:bookmarkStart w:id="14" w:name="_Toc23149688"/>
       <w:r>
         <w:lastRenderedPageBreak/>
         <w:t>DISPONIBILITÉ DU PRODUIT</w:t>
       </w:r>
-      <w:bookmarkEnd w:id="13"/>
+      <w:bookmarkEnd w:id="14"/>
     </w:p>
     <w:p/>
     <w:p>
@@ -4222,23 +4033,7 @@
     </w:p>
     <w:p>
       <w:r>
-        <w:t xml:space="preserve">Le système sera disponible sur les navigateurs Internet les plus utilisés, notamment Google Chrome, Mozilla Firefox, Microsoft </w:t>
-      </w:r>
-      <w:proofErr w:type="spellStart"/>
-      <w:r>
-        <w:t>Edge</w:t>
-      </w:r>
-      <w:proofErr w:type="spellEnd"/>
-      <w:r>
-        <w:t xml:space="preserve">, Apple Safari et </w:t>
-      </w:r>
-      <w:proofErr w:type="spellStart"/>
-      <w:r>
-        <w:t>Opera</w:t>
-      </w:r>
-      <w:proofErr w:type="spellEnd"/>
-      <w:r>
-        <w:t>.</w:t>
+        <w:t>Le système sera disponible sur les navigateurs Internet les plus utilisés, notamment Google Chrome, Mozilla Firefox, Microsoft Edge, Apple Safari et Opera.</w:t>
       </w:r>
       <w:r>
         <w:br/>
@@ -4248,23 +4043,15 @@
       <w:pPr>
         <w:pStyle w:val="Titre1"/>
       </w:pPr>
-      <w:bookmarkStart w:id="14" w:name="_Toc23149689"/>
+      <w:bookmarkStart w:id="15" w:name="_Toc23149689"/>
       <w:r>
         <w:t>TARIFS</w:t>
       </w:r>
-      <w:bookmarkEnd w:id="14"/>
-    </w:p>
-    <w:p>
-      <w:r>
-        <w:t xml:space="preserve">L’entièreté des coûts des logiciels et des frais de ce genre seront gérés par </w:t>
-      </w:r>
-      <w:proofErr w:type="spellStart"/>
-      <w:r>
-        <w:t>Minds</w:t>
-      </w:r>
-      <w:proofErr w:type="spellEnd"/>
-      <w:r>
-        <w:t xml:space="preserve"> Corp.</w:t>
+      <w:bookmarkEnd w:id="15"/>
+    </w:p>
+    <w:p>
+      <w:r>
+        <w:t>L’entièreté des coûts des logiciels et des frais de ce genre seront gérés par Minds Corp.</w:t>
       </w:r>
     </w:p>
     <w:p>
@@ -4361,12 +4148,12 @@
       <w:pPr>
         <w:pStyle w:val="Titre1"/>
       </w:pPr>
-      <w:bookmarkStart w:id="15" w:name="_Toc23149690"/>
+      <w:bookmarkStart w:id="16" w:name="_Toc23149690"/>
       <w:r>
         <w:lastRenderedPageBreak/>
         <w:t>CONTACTS</w:t>
       </w:r>
-      <w:bookmarkEnd w:id="15"/>
+      <w:bookmarkEnd w:id="16"/>
     </w:p>
     <w:p>
       <w:r>
@@ -4447,42 +4234,20 @@
               <w:rPr>
                 <w:lang w:val="de-CH"/>
               </w:rPr>
-              <w:t xml:space="preserve"> Fernandes </w:t>
-            </w:r>
-            <w:proofErr w:type="spellStart"/>
-            <w:r>
+              <w:t xml:space="preserve"> Fernandes Pinheiro</w:t>
+            </w:r>
+          </w:p>
+          <w:p>
+            <w:pPr>
               <w:rPr>
                 <w:lang w:val="de-CH"/>
               </w:rPr>
-              <w:t>Pinheiro</w:t>
-            </w:r>
-            <w:proofErr w:type="spellEnd"/>
-          </w:p>
-          <w:p>
-            <w:pPr>
+            </w:pPr>
+            <w:r>
               <w:rPr>
                 <w:lang w:val="de-CH"/>
               </w:rPr>
-            </w:pPr>
-            <w:r>
-              <w:rPr>
-                <w:lang w:val="de-CH"/>
-              </w:rPr>
-              <w:t>(</w:t>
-            </w:r>
-            <w:proofErr w:type="spellStart"/>
-            <w:r>
-              <w:rPr>
-                <w:lang w:val="de-CH"/>
-              </w:rPr>
-              <w:t>Scrum</w:t>
-            </w:r>
-            <w:proofErr w:type="spellEnd"/>
-            <w:r>
-              <w:rPr>
-                <w:lang w:val="de-CH"/>
-              </w:rPr>
-              <w:t xml:space="preserve"> Master)</w:t>
+              <w:t>(Scrum Master)</w:t>
             </w:r>
           </w:p>
         </w:tc>
@@ -4638,8 +4403,6 @@
           <w:u w:val="single"/>
         </w:rPr>
       </w:pPr>
-      <w:bookmarkStart w:id="16" w:name="_GoBack"/>
-      <w:bookmarkEnd w:id="16"/>
       <w:r>
         <w:t xml:space="preserve"> </w:t>
       </w:r>
@@ -4735,7 +4498,7 @@
       <w:rPr>
         <w:noProof/>
       </w:rPr>
-      <w:t>vendredi, 1er novembre 2019</w:t>
+      <w:t>lundi, 4 novembre 2019</w:t>
     </w:r>
     <w:r>
       <w:fldChar w:fldCharType="end"/>
@@ -4778,10 +4541,7 @@
         <w:footnoteRef/>
       </w:r>
       <w:r>
-        <w:t xml:space="preserve"> </w:t>
-      </w:r>
-      <w:r>
-        <w:t>Chaque « release » sera organisé avec des sprints, qui sont des mini-projets de maximum 1 mois.</w:t>
+        <w:t xml:space="preserve"> Chaque « release » sera organisé avec des sprints, qui sont des mini-projets de maximum 1 mois.</w:t>
       </w:r>
     </w:p>
     <w:p>
@@ -4860,31 +4620,13 @@
     <w:r>
       <w:tab/>
     </w:r>
-    <w:proofErr w:type="spellStart"/>
     <w:r>
       <w:rPr>
         <w:b/>
         <w:szCs w:val="24"/>
       </w:rPr>
-      <w:t>Minds</w:t>
+      <w:t>Minds Corp</w:t>
     </w:r>
-    <w:proofErr w:type="spellEnd"/>
-    <w:r>
-      <w:rPr>
-        <w:b/>
-        <w:szCs w:val="24"/>
-      </w:rPr>
-      <w:t xml:space="preserve"> </w:t>
-    </w:r>
-    <w:proofErr w:type="spellStart"/>
-    <w:r>
-      <w:rPr>
-        <w:b/>
-        <w:szCs w:val="24"/>
-      </w:rPr>
-      <w:t>Corp</w:t>
-    </w:r>
-    <w:proofErr w:type="spellEnd"/>
   </w:p>
 </w:hdr>
 </file>
@@ -6713,7 +6455,7 @@
 </file>
 
 <file path=customXml/itemProps1.xml><?xml version="1.0" encoding="utf-8"?>
-<ds:datastoreItem xmlns:ds="http://schemas.openxmlformats.org/officeDocument/2006/customXml" ds:itemID="{341C0DDE-5E2E-47A5-B93E-C9457C783424}">
+<ds:datastoreItem xmlns:ds="http://schemas.openxmlformats.org/officeDocument/2006/customXml" ds:itemID="{9F7F5B3C-AF04-40A8-A014-F5C15173524D}">
   <ds:schemaRefs>
     <ds:schemaRef ds:uri="http://schemas.openxmlformats.org/officeDocument/2006/bibliography"/>
   </ds:schemaRefs>

</xml_diff>

<commit_message>
Update CdC + Create Tuto
</commit_message>
<xml_diff>
--- a/docs/CdC/Cahier des charges Minds Corp.docx
+++ b/docs/CdC/Cahier des charges Minds Corp.docx
@@ -1469,15 +1469,7 @@
         <w:t>L’entrepri</w:t>
       </w:r>
       <w:r>
-        <w:t xml:space="preserve">se cliente servira dans le projet grâce à un Product </w:t>
-      </w:r>
-      <w:proofErr w:type="spellStart"/>
-      <w:r>
-        <w:t>Owner</w:t>
-      </w:r>
-      <w:proofErr w:type="spellEnd"/>
-      <w:r>
-        <w:t>, qui servira de passerelle entre l’entreprise mandataire et cliente.</w:t>
+        <w:t>se cliente servira dans le projet grâce à un Product Owner, qui servira de passerelle entre l’entreprise mandataire et cliente.</w:t>
       </w:r>
       <w:r>
         <w:br/>
@@ -1497,15 +1489,7 @@
     </w:p>
     <w:p>
       <w:r>
-        <w:t xml:space="preserve">L’entreprise mandataire utilisera différents systèmes, notamment GLPI afin de pouvoir réaliser le système de </w:t>
-      </w:r>
-      <w:proofErr w:type="spellStart"/>
-      <w:r>
-        <w:t>ticketing</w:t>
-      </w:r>
-      <w:proofErr w:type="spellEnd"/>
-      <w:r>
-        <w:t>.</w:t>
+        <w:t>L’entreprise mandataire utilisera différents systèmes, notamment GLPI afin de pouvoir réaliser le système de ticketing.</w:t>
       </w:r>
     </w:p>
     <w:p>
@@ -1778,7 +1762,7 @@
             <v:path o:extrusionok="f" gradientshapeok="t" o:connecttype="rect"/>
             <o:lock v:ext="edit" aspectratio="t"/>
           </v:shapetype>
-          <v:shape id="_x0000_i1025" type="#_x0000_t75" style="width:73.9pt;height:110.2pt">
+          <v:shape id="_x0000_i1025" type="#_x0000_t75" style="width:74.25pt;height:110.25pt">
             <v:imagedata r:id="rId9" o:title="luis-pedro_fernandes-pinheiro"/>
           </v:shape>
         </w:pict>
@@ -1794,7 +1778,7 @@
       </w:r>
       <w:r>
         <w:pict>
-          <v:shape id="_x0000_i1026" type="#_x0000_t75" style="width:74.5pt;height:113.3pt">
+          <v:shape id="_x0000_i1026" type="#_x0000_t75" style="width:74.25pt;height:113.25pt">
             <v:imagedata r:id="rId10" o:title="kevin_vaucher"/>
           </v:shape>
         </w:pict>
@@ -1810,7 +1794,7 @@
       </w:r>
       <w:r>
         <w:pict>
-          <v:shape id="_x0000_i1027" type="#_x0000_t75" style="width:73.9pt;height:112.7pt">
+          <v:shape id="_x0000_i1027" type="#_x0000_t75" style="width:74.25pt;height:112.5pt">
             <v:imagedata r:id="rId11" o:title="fabien_masson"/>
           </v:shape>
         </w:pict>
@@ -1823,7 +1807,6 @@
           <w:sz w:val="22"/>
         </w:rPr>
       </w:pPr>
-      <w:proofErr w:type="spellStart"/>
       <w:r>
         <w:rPr>
           <w:b/>
@@ -1831,7 +1814,6 @@
         </w:rPr>
         <w:t>Fernandes-Pinheiro</w:t>
       </w:r>
-      <w:proofErr w:type="spellEnd"/>
       <w:r>
         <w:rPr>
           <w:b/>
@@ -1889,16 +1871,15 @@
           <w:sz w:val="22"/>
         </w:rPr>
         <w:br/>
-      </w:r>
-      <w:proofErr w:type="spellStart"/>
+        <w:t>Luís-Pedro</w:t>
+      </w:r>
       <w:r>
         <w:rPr>
           <w:b/>
           <w:sz w:val="22"/>
         </w:rPr>
-        <w:t>Luís-Pedro</w:t>
-      </w:r>
-      <w:proofErr w:type="spellEnd"/>
+        <w:tab/>
+      </w:r>
       <w:r>
         <w:rPr>
           <w:b/>
@@ -1919,6 +1900,7 @@
           <w:sz w:val="22"/>
         </w:rPr>
         <w:tab/>
+        <w:t>Kevin</w:t>
       </w:r>
       <w:r>
         <w:rPr>
@@ -1926,7 +1908,6 @@
           <w:sz w:val="22"/>
         </w:rPr>
         <w:tab/>
-        <w:t>Kevin</w:t>
       </w:r>
       <w:r>
         <w:rPr>
@@ -1961,38 +1942,37 @@
           <w:b/>
           <w:sz w:val="22"/>
         </w:rPr>
-        <w:tab/>
+        <w:t>Fabien</w:t>
       </w:r>
       <w:r>
         <w:rPr>
           <w:b/>
           <w:sz w:val="22"/>
         </w:rPr>
-        <w:t>Fabien</w:t>
+        <w:br/>
+        <w:t>PDG &amp; Scrum Master</w:t>
       </w:r>
       <w:r>
         <w:rPr>
           <w:b/>
           <w:sz w:val="22"/>
         </w:rPr>
-        <w:br/>
-        <w:t xml:space="preserve">PDG &amp; </w:t>
-      </w:r>
-      <w:proofErr w:type="spellStart"/>
+        <w:tab/>
+      </w:r>
       <w:r>
         <w:rPr>
           <w:b/>
           <w:sz w:val="22"/>
         </w:rPr>
-        <w:t>Scrum</w:t>
-      </w:r>
-      <w:proofErr w:type="spellEnd"/>
+        <w:tab/>
+      </w:r>
       <w:r>
         <w:rPr>
           <w:b/>
           <w:sz w:val="22"/>
         </w:rPr>
-        <w:t xml:space="preserve"> Master</w:t>
+        <w:tab/>
+        <w:t>Responsable Documentation</w:t>
       </w:r>
       <w:r>
         <w:rPr>
@@ -2013,28 +1993,6 @@
           <w:b/>
           <w:sz w:val="22"/>
         </w:rPr>
-        <w:tab/>
-        <w:t>Responsable Documentation</w:t>
-      </w:r>
-      <w:r>
-        <w:rPr>
-          <w:b/>
-          <w:sz w:val="22"/>
-        </w:rPr>
-        <w:tab/>
-      </w:r>
-      <w:r>
-        <w:rPr>
-          <w:b/>
-          <w:sz w:val="22"/>
-        </w:rPr>
-        <w:tab/>
-      </w:r>
-      <w:r>
-        <w:rPr>
-          <w:b/>
-          <w:sz w:val="22"/>
-        </w:rPr>
         <w:t>Responsable Logiciel</w:t>
       </w:r>
     </w:p>
@@ -2064,129 +2022,79 @@
         <w:rPr>
           <w:b/>
         </w:rPr>
-        <w:t xml:space="preserve">PDG &amp; </w:t>
-      </w:r>
-      <w:proofErr w:type="spellStart"/>
+        <w:t>PDG &amp; Scrum Master :</w:t>
+      </w:r>
       <w:r>
         <w:rPr>
           <w:b/>
         </w:rPr>
-        <w:t>Scrum</w:t>
-      </w:r>
-      <w:proofErr w:type="spellEnd"/>
+        <w:t xml:space="preserve"> </w:t>
+      </w:r>
+      <w:r>
+        <w:t>Il se chargera de traiter l’actualisation du projet, ainsi que de guider en quelques sortes le projet</w:t>
+      </w:r>
       <w:r>
         <w:rPr>
           <w:b/>
         </w:rPr>
-        <w:t xml:space="preserve"> Master :</w:t>
-      </w:r>
+        <w:t>.</w:t>
+      </w:r>
+    </w:p>
+    <w:p>
       <w:r>
         <w:rPr>
           <w:b/>
         </w:rPr>
-        <w:t xml:space="preserve"> </w:t>
-      </w:r>
-      <w:r>
-        <w:t>Il se chargera de traiter l’actualisation du projet, ainsi que de guider en quelques sortes le projet</w:t>
-      </w:r>
+        <w:t xml:space="preserve">Responsable Documentation : </w:t>
+      </w:r>
+      <w:r>
+        <w:t>Il se chargera de rédiger et actualiser la documentation du projet, afin que le mandant et les mandataires puissent être sûrs d’être d’accord sur la réalisation et les objectifs du projet.</w:t>
+      </w:r>
+    </w:p>
+    <w:p>
       <w:r>
         <w:rPr>
           <w:b/>
         </w:rPr>
-        <w:t>.</w:t>
-      </w:r>
-    </w:p>
-    <w:p>
-      <w:r>
+        <w:t>Responsable Logiciel</w:t>
+      </w:r>
+      <w:r>
+        <w:t> : Il se chargera de la réalisation du système de ticketing via l’outil GLPI. Donc c’est lui qui veillera au fait de pouvoir mettre au point le système de manière à ce qu’il soit disponible pour le public cible.</w:t>
+      </w:r>
+    </w:p>
+    <w:p/>
+    <w:p>
+      <w:pPr>
         <w:rPr>
           <w:b/>
         </w:rPr>
-        <w:t xml:space="preserve">Responsable Documentation : </w:t>
-      </w:r>
-      <w:r>
-        <w:t>Il se chargera de rédiger et actualiser la documentation du projet, afin que le mandant et les mandataires puissent être sûrs d’être d’accord sur la réalisation et les objectifs du projet.</w:t>
-      </w:r>
-    </w:p>
-    <w:p>
+      </w:pPr>
       <w:r>
         <w:rPr>
           <w:b/>
         </w:rPr>
-        <w:t>Responsable Logiciel</w:t>
-      </w:r>
-      <w:r>
-        <w:t xml:space="preserve"> : Il se chargera de la réalisation du système de </w:t>
-      </w:r>
-      <w:proofErr w:type="spellStart"/>
-      <w:r>
-        <w:t>ticketing</w:t>
-      </w:r>
-      <w:proofErr w:type="spellEnd"/>
-      <w:r>
-        <w:t xml:space="preserve"> via l’outil GLPI. Donc c’est lui qui veillera au fait de pouvoir mettre au point le système de manière à ce qu’il soit disponible pour le public cible.</w:t>
-      </w:r>
-    </w:p>
-    <w:p/>
-    <w:p>
-      <w:pPr>
+        <w:t xml:space="preserve">ATTENTION : </w:t>
+      </w:r>
+      <w:r>
         <w:rPr>
           <w:b/>
         </w:rPr>
-      </w:pPr>
+        <w:t>Chaque mandataire est apte à effectuer le travail des autres mandataires.</w:t>
+      </w:r>
       <w:r>
         <w:rPr>
           <w:b/>
         </w:rPr>
-        <w:t xml:space="preserve">ATTENTION : </w:t>
-      </w:r>
+        <w:br/>
+        <w:t>C’est-à-dire que si le Responsable Logiciel nécessite de l’aide pour réaliser le système, le Responsable Documentation ou le Scrum Master peuvent l’aider.</w:t>
+      </w:r>
+    </w:p>
+    <w:p>
       <w:r>
         <w:rPr>
           <w:b/>
         </w:rPr>
-        <w:t>Chaque mandataire est apte à effectuer le travail des autres mandataires.</w:t>
-      </w:r>
-      <w:r>
-        <w:rPr>
-          <w:b/>
-        </w:rPr>
-        <w:br/>
-        <w:t xml:space="preserve">C’est-à-dire que si le Responsable Logiciel nécessite de l’aide pour réaliser le système, le Responsable Documentation ou le </w:t>
-      </w:r>
-      <w:proofErr w:type="spellStart"/>
-      <w:r>
-        <w:rPr>
-          <w:b/>
-        </w:rPr>
-        <w:t>Scrum</w:t>
-      </w:r>
-      <w:proofErr w:type="spellEnd"/>
-      <w:r>
-        <w:rPr>
-          <w:b/>
-        </w:rPr>
-        <w:t xml:space="preserve"> Master peuvent l’aider.</w:t>
-      </w:r>
-    </w:p>
-    <w:p>
-      <w:r>
-        <w:rPr>
-          <w:b/>
-        </w:rPr>
-        <w:t xml:space="preserve">Note : Le </w:t>
-      </w:r>
-      <w:proofErr w:type="spellStart"/>
-      <w:r>
-        <w:rPr>
-          <w:b/>
-        </w:rPr>
-        <w:t>Scrum</w:t>
-      </w:r>
-      <w:proofErr w:type="spellEnd"/>
-      <w:r>
-        <w:rPr>
-          <w:b/>
-        </w:rPr>
-        <w:t xml:space="preserve"> Master est la seule personne ne pouvant recevoir de l’aide pour le traitement du projet.</w:t>
+        <w:t>Note : Le Scrum Master est la seule personne ne pouvant recevoir de l’aide pour le traitement du projet.</w:t>
       </w:r>
     </w:p>
     <w:p/>
@@ -2255,7 +2163,7 @@
               <w:rPr>
                 <w:lang w:val="fr-CH"/>
               </w:rPr>
-              <w:t>TCK0001</w:t>
+              <w:t>TCK01</w:t>
             </w:r>
           </w:p>
         </w:tc>
@@ -2300,6 +2208,9 @@
         </w:tc>
       </w:tr>
       <w:tr>
+        <w:trPr>
+          <w:trHeight w:val="210"/>
+        </w:trPr>
         <w:tc>
           <w:tcPr>
             <w:tcW w:w="2873" w:type="dxa"/>
@@ -2333,19 +2244,7 @@
               <w:rPr>
                 <w:lang w:val="fr-CH"/>
               </w:rPr>
-              <w:t>Voir les cas et leurs statu</w:t>
-            </w:r>
-            <w:r>
-              <w:rPr>
-                <w:lang w:val="fr-CH"/>
-              </w:rPr>
-              <w:t>t</w:t>
-            </w:r>
-            <w:r>
-              <w:rPr>
-                <w:lang w:val="fr-CH"/>
-              </w:rPr>
-              <w:t>s</w:t>
+              <w:t>Afficher une catégorie avec ses tickets</w:t>
             </w:r>
           </w:p>
         </w:tc>
@@ -2384,7 +2283,7 @@
               <w:rPr>
                 <w:lang w:val="fr-CH"/>
               </w:rPr>
-              <w:t>Résoudre un problème</w:t>
+              <w:t>Naviguer sur le site</w:t>
             </w:r>
           </w:p>
         </w:tc>
@@ -2522,7 +2421,7 @@
               <w:rPr>
                 <w:lang w:val="fr-CH"/>
               </w:rPr>
-              <w:t>Ouvrir le navigateur</w:t>
+              <w:t>On ouvre le navigateur internet</w:t>
             </w:r>
           </w:p>
         </w:tc>
@@ -2552,7 +2451,7 @@
               <w:rPr>
                 <w:lang w:val="fr-CH"/>
               </w:rPr>
-              <w:t>Le navigateur internet s’ouvre</w:t>
+              <w:t>Le navigateur s’ouvre</w:t>
             </w:r>
           </w:p>
         </w:tc>
@@ -2575,7 +2474,7 @@
               <w:rPr>
                 <w:lang w:val="fr-CH"/>
               </w:rPr>
-              <w:t>Entrer l’adresse du site</w:t>
+              <w:t>On se connecte à l’adresse du site</w:t>
             </w:r>
           </w:p>
         </w:tc>
@@ -2605,7 +2504,7 @@
               <w:rPr>
                 <w:lang w:val="fr-CH"/>
               </w:rPr>
-              <w:t>Le site charge et affiche la page d’accueil</w:t>
+              <w:t>Le site internet s’affiche avec les catégories de tickets</w:t>
             </w:r>
           </w:p>
         </w:tc>
@@ -2624,6 +2523,12 @@
                 <w:lang w:val="fr-CH"/>
               </w:rPr>
             </w:pPr>
+            <w:r>
+              <w:rPr>
+                <w:lang w:val="fr-CH"/>
+              </w:rPr>
+              <w:t>On clique sur « résolu »</w:t>
+            </w:r>
           </w:p>
         </w:tc>
         <w:tc>
@@ -2652,28 +2557,12 @@
               <w:rPr>
                 <w:lang w:val="fr-CH"/>
               </w:rPr>
-              <w:t>Les cas et leur statu</w:t>
-            </w:r>
-            <w:r>
-              <w:rPr>
-                <w:lang w:val="fr-CH"/>
-              </w:rPr>
-              <w:t>t</w:t>
-            </w:r>
-            <w:r>
-              <w:rPr>
-                <w:lang w:val="fr-CH"/>
-              </w:rPr>
-              <w:t>s sont affichés</w:t>
+              <w:t>La catégorie « résolu » s’ouvre et affiche les tickets avec leur statut, leur dernière modification, date d’ouverture, leur priorité et d’autres informations sur le ticket</w:t>
             </w:r>
           </w:p>
         </w:tc>
       </w:tr>
     </w:tbl>
-    <w:p/>
-    <w:p/>
-    <w:p/>
-    <w:p/>
     <w:p/>
     <w:p/>
     <w:p/>
@@ -2724,7 +2613,7 @@
               <w:rPr>
                 <w:lang w:val="fr-CH"/>
               </w:rPr>
-              <w:t>TCK0002</w:t>
+              <w:t>TCK02</w:t>
             </w:r>
           </w:p>
         </w:tc>
@@ -2802,7 +2691,7 @@
               <w:rPr>
                 <w:lang w:val="fr-CH"/>
               </w:rPr>
-              <w:t>Faire une demande de support</w:t>
+              <w:t>Créer un ticket</w:t>
             </w:r>
           </w:p>
         </w:tc>
@@ -2979,7 +2868,7 @@
               <w:rPr>
                 <w:lang w:val="fr-CH"/>
               </w:rPr>
-              <w:t>Ouvrir le navigateur</w:t>
+              <w:t>On ouvre le navigateur internet</w:t>
             </w:r>
           </w:p>
         </w:tc>
@@ -3009,7 +2898,7 @@
               <w:rPr>
                 <w:lang w:val="fr-CH"/>
               </w:rPr>
-              <w:t>Le navigateur internet s’ouvre</w:t>
+              <w:t>Le navigateur s’ouvre</w:t>
             </w:r>
           </w:p>
         </w:tc>
@@ -3032,7 +2921,7 @@
               <w:rPr>
                 <w:lang w:val="fr-CH"/>
               </w:rPr>
-              <w:t>Entrer l’adresse du site</w:t>
+              <w:t>On se connecte à l’adresse du site</w:t>
             </w:r>
           </w:p>
         </w:tc>
@@ -3062,7 +2951,7 @@
               <w:rPr>
                 <w:lang w:val="fr-CH"/>
               </w:rPr>
-              <w:t>Le site charge et affiche la page d’accueil</w:t>
+              <w:t>Le site internet s’ouvre et affiche les catégories de tickets</w:t>
             </w:r>
           </w:p>
         </w:tc>
@@ -3085,19 +2974,7 @@
               <w:rPr>
                 <w:lang w:val="fr-CH"/>
               </w:rPr>
-              <w:t>Cliquer sur « </w:t>
-            </w:r>
-            <w:r>
-              <w:rPr>
-                <w:lang w:val="fr-CH"/>
-              </w:rPr>
-              <w:t>Vous ne trouvez pas de réponse à votre question ?</w:t>
-            </w:r>
-            <w:r>
-              <w:rPr>
-                <w:lang w:val="fr-CH"/>
-              </w:rPr>
-              <w:t> » </w:t>
+              <w:t>On clique sur l’onglet « Créer un ticket »</w:t>
             </w:r>
           </w:p>
         </w:tc>
@@ -3127,7 +3004,7 @@
               <w:rPr>
                 <w:lang w:val="fr-CH"/>
               </w:rPr>
-              <w:t>Le formulaire s’affiche</w:t>
+              <w:t>La page de création de ticket s’ouvre avec les informations nécessaires</w:t>
             </w:r>
           </w:p>
           <w:p>
@@ -3164,7 +3041,7 @@
               <w:rPr>
                 <w:lang w:val="fr-CH"/>
               </w:rPr>
-              <w:t>Remplir le formulaire et l’envoyer</w:t>
+              <w:t>On rentre les informations nécessaires sauf le titre</w:t>
             </w:r>
           </w:p>
         </w:tc>
@@ -3190,304 +3067,6 @@
                 <w:lang w:val="fr-CH"/>
               </w:rPr>
             </w:pPr>
-            <w:r>
-              <w:rPr>
-                <w:lang w:val="fr-CH"/>
-              </w:rPr>
-              <w:t>Le formulaire est envoyé par mail au support, et la page accueil s’affiche.</w:t>
-            </w:r>
-          </w:p>
-        </w:tc>
-      </w:tr>
-    </w:tbl>
-    <w:p/>
-    <w:p>
-      <w:pPr>
-        <w:spacing w:line="259" w:lineRule="auto"/>
-      </w:pPr>
-      <w:r>
-        <w:br w:type="page"/>
-      </w:r>
-    </w:p>
-    <w:tbl>
-      <w:tblPr>
-        <w:tblStyle w:val="Grilledutableau"/>
-        <w:tblW w:w="0" w:type="auto"/>
-        <w:tblLook w:val="04A0" w:firstRow="1" w:lastRow="0" w:firstColumn="1" w:lastColumn="0" w:noHBand="0" w:noVBand="1"/>
-      </w:tblPr>
-      <w:tblGrid>
-        <w:gridCol w:w="2873"/>
-        <w:gridCol w:w="6183"/>
-      </w:tblGrid>
-      <w:tr>
-        <w:tc>
-          <w:tcPr>
-            <w:tcW w:w="2873" w:type="dxa"/>
-            <w:shd w:val="clear" w:color="auto" w:fill="D9D9D9" w:themeFill="background1" w:themeFillShade="D9"/>
-          </w:tcPr>
-          <w:p>
-            <w:pPr>
-              <w:rPr>
-                <w:lang w:val="fr-CH"/>
-              </w:rPr>
-            </w:pPr>
-            <w:r>
-              <w:rPr>
-                <w:lang w:val="fr-CH"/>
-              </w:rPr>
-              <w:lastRenderedPageBreak/>
-              <w:t>Identifiant</w:t>
-            </w:r>
-          </w:p>
-        </w:tc>
-        <w:tc>
-          <w:tcPr>
-            <w:tcW w:w="6183" w:type="dxa"/>
-          </w:tcPr>
-          <w:p>
-            <w:pPr>
-              <w:rPr>
-                <w:lang w:val="fr-CH"/>
-              </w:rPr>
-            </w:pPr>
-            <w:r>
-              <w:rPr>
-                <w:lang w:val="fr-CH"/>
-              </w:rPr>
-              <w:t>TCK0003</w:t>
-            </w:r>
-          </w:p>
-        </w:tc>
-      </w:tr>
-      <w:tr>
-        <w:tc>
-          <w:tcPr>
-            <w:tcW w:w="2873" w:type="dxa"/>
-            <w:shd w:val="clear" w:color="auto" w:fill="D9D9D9" w:themeFill="background1" w:themeFillShade="D9"/>
-          </w:tcPr>
-          <w:p>
-            <w:pPr>
-              <w:rPr>
-                <w:lang w:val="fr-CH"/>
-              </w:rPr>
-            </w:pPr>
-            <w:r>
-              <w:rPr>
-                <w:lang w:val="fr-CH"/>
-              </w:rPr>
-              <w:t>En tant que</w:t>
-            </w:r>
-          </w:p>
-        </w:tc>
-        <w:tc>
-          <w:tcPr>
-            <w:tcW w:w="6183" w:type="dxa"/>
-          </w:tcPr>
-          <w:p>
-            <w:pPr>
-              <w:rPr>
-                <w:lang w:val="fr-CH"/>
-              </w:rPr>
-            </w:pPr>
-            <w:r>
-              <w:rPr>
-                <w:lang w:val="fr-CH"/>
-              </w:rPr>
-              <w:t>Utilisateur</w:t>
-            </w:r>
-          </w:p>
-        </w:tc>
-      </w:tr>
-      <w:tr>
-        <w:tc>
-          <w:tcPr>
-            <w:tcW w:w="2873" w:type="dxa"/>
-            <w:shd w:val="clear" w:color="auto" w:fill="D9D9D9" w:themeFill="background1" w:themeFillShade="D9"/>
-          </w:tcPr>
-          <w:p>
-            <w:pPr>
-              <w:rPr>
-                <w:lang w:val="fr-CH"/>
-              </w:rPr>
-            </w:pPr>
-            <w:r>
-              <w:rPr>
-                <w:lang w:val="fr-CH"/>
-              </w:rPr>
-              <w:t>Je veux</w:t>
-            </w:r>
-          </w:p>
-        </w:tc>
-        <w:tc>
-          <w:tcPr>
-            <w:tcW w:w="6183" w:type="dxa"/>
-          </w:tcPr>
-          <w:p>
-            <w:pPr>
-              <w:rPr>
-                <w:lang w:val="fr-CH"/>
-              </w:rPr>
-            </w:pPr>
-            <w:r>
-              <w:rPr>
-                <w:lang w:val="fr-CH"/>
-              </w:rPr>
-              <w:t>Faire une demande de support en live</w:t>
-            </w:r>
-          </w:p>
-        </w:tc>
-      </w:tr>
-      <w:tr>
-        <w:tc>
-          <w:tcPr>
-            <w:tcW w:w="2873" w:type="dxa"/>
-            <w:shd w:val="clear" w:color="auto" w:fill="D9D9D9" w:themeFill="background1" w:themeFillShade="D9"/>
-          </w:tcPr>
-          <w:p>
-            <w:pPr>
-              <w:rPr>
-                <w:lang w:val="fr-CH"/>
-              </w:rPr>
-            </w:pPr>
-            <w:r>
-              <w:rPr>
-                <w:lang w:val="fr-CH"/>
-              </w:rPr>
-              <w:t>Pour</w:t>
-            </w:r>
-          </w:p>
-        </w:tc>
-        <w:tc>
-          <w:tcPr>
-            <w:tcW w:w="6183" w:type="dxa"/>
-          </w:tcPr>
-          <w:p>
-            <w:pPr>
-              <w:rPr>
-                <w:lang w:val="fr-CH"/>
-              </w:rPr>
-            </w:pPr>
-            <w:r>
-              <w:rPr>
-                <w:lang w:val="fr-CH"/>
-              </w:rPr>
-              <w:t>Résoudre un problème</w:t>
-            </w:r>
-          </w:p>
-        </w:tc>
-      </w:tr>
-      <w:tr>
-        <w:tc>
-          <w:tcPr>
-            <w:tcW w:w="2873" w:type="dxa"/>
-            <w:shd w:val="clear" w:color="auto" w:fill="D9D9D9" w:themeFill="background1" w:themeFillShade="D9"/>
-          </w:tcPr>
-          <w:p>
-            <w:pPr>
-              <w:rPr>
-                <w:lang w:val="fr-CH"/>
-              </w:rPr>
-            </w:pPr>
-            <w:r>
-              <w:rPr>
-                <w:lang w:val="fr-CH"/>
-              </w:rPr>
-              <w:t>Priorité</w:t>
-            </w:r>
-          </w:p>
-        </w:tc>
-        <w:tc>
-          <w:tcPr>
-            <w:tcW w:w="6183" w:type="dxa"/>
-          </w:tcPr>
-          <w:p>
-            <w:pPr>
-              <w:rPr>
-                <w:lang w:val="fr-CH"/>
-              </w:rPr>
-            </w:pPr>
-            <w:r>
-              <w:rPr>
-                <w:lang w:val="fr-CH"/>
-              </w:rPr>
-              <w:t>S</w:t>
-            </w:r>
-          </w:p>
-        </w:tc>
-      </w:tr>
-    </w:tbl>
-    <w:p/>
-    <w:tbl>
-      <w:tblPr>
-        <w:tblStyle w:val="Grilledutableau"/>
-        <w:tblW w:w="0" w:type="auto"/>
-        <w:tblLook w:val="04A0" w:firstRow="1" w:lastRow="0" w:firstColumn="1" w:lastColumn="0" w:noHBand="0" w:noVBand="1"/>
-      </w:tblPr>
-      <w:tblGrid>
-        <w:gridCol w:w="3018"/>
-        <w:gridCol w:w="3019"/>
-        <w:gridCol w:w="3019"/>
-      </w:tblGrid>
-      <w:tr>
-        <w:trPr>
-          <w:cantSplit/>
-          <w:tblHeader/>
-        </w:trPr>
-        <w:tc>
-          <w:tcPr>
-            <w:tcW w:w="3018" w:type="dxa"/>
-            <w:shd w:val="clear" w:color="auto" w:fill="D9D9D9" w:themeFill="background1" w:themeFillShade="D9"/>
-          </w:tcPr>
-          <w:p>
-            <w:pPr>
-              <w:rPr>
-                <w:lang w:val="fr-CH"/>
-              </w:rPr>
-            </w:pPr>
-            <w:r>
-              <w:rPr>
-                <w:lang w:val="fr-CH"/>
-              </w:rPr>
-              <w:t>Action</w:t>
-            </w:r>
-          </w:p>
-        </w:tc>
-        <w:tc>
-          <w:tcPr>
-            <w:tcW w:w="3019" w:type="dxa"/>
-            <w:shd w:val="clear" w:color="auto" w:fill="D9D9D9" w:themeFill="background1" w:themeFillShade="D9"/>
-          </w:tcPr>
-          <w:p>
-            <w:pPr>
-              <w:rPr>
-                <w:lang w:val="fr-CH"/>
-              </w:rPr>
-            </w:pPr>
-            <w:r>
-              <w:rPr>
-                <w:lang w:val="fr-CH"/>
-              </w:rPr>
-              <w:t>Condition particulière</w:t>
-            </w:r>
-          </w:p>
-        </w:tc>
-        <w:tc>
-          <w:tcPr>
-            <w:tcW w:w="3019" w:type="dxa"/>
-            <w:shd w:val="clear" w:color="auto" w:fill="D9D9D9" w:themeFill="background1" w:themeFillShade="D9"/>
-          </w:tcPr>
-          <w:p>
-            <w:pPr>
-              <w:rPr>
-                <w:lang w:val="fr-CH"/>
-              </w:rPr>
-            </w:pPr>
-            <w:r>
-              <w:rPr>
-                <w:lang w:val="fr-CH"/>
-              </w:rPr>
-              <w:t>Réaction</w:t>
-            </w:r>
           </w:p>
         </w:tc>
       </w:tr>
@@ -3500,16 +3079,8 @@
             <w:tcW w:w="3018" w:type="dxa"/>
           </w:tcPr>
           <w:p>
-            <w:pPr>
-              <w:rPr>
-                <w:lang w:val="fr-CH"/>
-              </w:rPr>
-            </w:pPr>
-            <w:r>
-              <w:rPr>
-                <w:lang w:val="fr-CH"/>
-              </w:rPr>
-              <w:t>Ouvrir le navigateur</w:t>
+            <w:r>
+              <w:t>On clique sur « soumettre la demande »</w:t>
             </w:r>
           </w:p>
         </w:tc>
@@ -3517,29 +3088,15 @@
           <w:tcPr>
             <w:tcW w:w="3019" w:type="dxa"/>
           </w:tcPr>
-          <w:p>
-            <w:pPr>
-              <w:rPr>
-                <w:lang w:val="fr-CH"/>
-              </w:rPr>
-            </w:pPr>
-          </w:p>
+          <w:p/>
         </w:tc>
         <w:tc>
           <w:tcPr>
             <w:tcW w:w="3019" w:type="dxa"/>
           </w:tcPr>
           <w:p>
-            <w:pPr>
-              <w:rPr>
-                <w:lang w:val="fr-CH"/>
-              </w:rPr>
-            </w:pPr>
-            <w:r>
-              <w:rPr>
-                <w:lang w:val="fr-CH"/>
-              </w:rPr>
-              <w:t>Le navigateur internet s’ouvre</w:t>
+            <w:r>
+              <w:t>Le site nous affiche une page avec un message d’erreur nous signalant qu’il faut un titre et un bouton retour pour retourner sur la création de ticket</w:t>
             </w:r>
           </w:p>
         </w:tc>
@@ -3553,16 +3110,8 @@
             <w:tcW w:w="3018" w:type="dxa"/>
           </w:tcPr>
           <w:p>
-            <w:pPr>
-              <w:rPr>
-                <w:lang w:val="fr-CH"/>
-              </w:rPr>
-            </w:pPr>
-            <w:r>
-              <w:rPr>
-                <w:lang w:val="fr-CH"/>
-              </w:rPr>
-              <w:t>Entrer l’adresse du site</w:t>
+            <w:r>
+              <w:t>On clique sur « retour »</w:t>
             </w:r>
           </w:p>
         </w:tc>
@@ -3570,29 +3119,15 @@
           <w:tcPr>
             <w:tcW w:w="3019" w:type="dxa"/>
           </w:tcPr>
-          <w:p>
-            <w:pPr>
-              <w:rPr>
-                <w:lang w:val="fr-CH"/>
-              </w:rPr>
-            </w:pPr>
-          </w:p>
+          <w:p/>
         </w:tc>
         <w:tc>
           <w:tcPr>
             <w:tcW w:w="3019" w:type="dxa"/>
           </w:tcPr>
           <w:p>
-            <w:pPr>
-              <w:rPr>
-                <w:lang w:val="fr-CH"/>
-              </w:rPr>
-            </w:pPr>
-            <w:r>
-              <w:rPr>
-                <w:lang w:val="fr-CH"/>
-              </w:rPr>
-              <w:t>Le site charge et affiche la page d’accueil</w:t>
+            <w:r>
+              <w:t>Le site nous renvoie sur la page de création de ticket</w:t>
             </w:r>
           </w:p>
         </w:tc>
@@ -3606,16 +3141,8 @@
             <w:tcW w:w="3018" w:type="dxa"/>
           </w:tcPr>
           <w:p>
-            <w:pPr>
-              <w:rPr>
-                <w:lang w:val="fr-CH"/>
-              </w:rPr>
-            </w:pPr>
-            <w:r>
-              <w:rPr>
-                <w:lang w:val="fr-CH"/>
-              </w:rPr>
-              <w:t>Cliquer sur l’icône de message en bas à droite</w:t>
+            <w:r>
+              <w:t>On entre un titre au ticket</w:t>
             </w:r>
           </w:p>
         </w:tc>
@@ -3623,31 +3150,13 @@
           <w:tcPr>
             <w:tcW w:w="3019" w:type="dxa"/>
           </w:tcPr>
-          <w:p>
-            <w:pPr>
-              <w:rPr>
-                <w:lang w:val="fr-CH"/>
-              </w:rPr>
-            </w:pPr>
-          </w:p>
+          <w:p/>
         </w:tc>
         <w:tc>
           <w:tcPr>
             <w:tcW w:w="3019" w:type="dxa"/>
           </w:tcPr>
-          <w:p>
-            <w:pPr>
-              <w:rPr>
-                <w:lang w:val="fr-CH"/>
-              </w:rPr>
-            </w:pPr>
-            <w:r>
-              <w:rPr>
-                <w:lang w:val="fr-CH"/>
-              </w:rPr>
-              <w:t>Une petite fenêtre s’ouvre</w:t>
-            </w:r>
-          </w:p>
+          <w:p/>
         </w:tc>
       </w:tr>
       <w:tr>
@@ -3659,40 +3168,25 @@
             <w:tcW w:w="3018" w:type="dxa"/>
           </w:tcPr>
           <w:p>
-            <w:pPr>
-              <w:rPr>
-                <w:lang w:val="fr-CH"/>
-              </w:rPr>
-            </w:pPr>
+            <w:r>
+              <w:lastRenderedPageBreak/>
+              <w:t>On clique sur « soumettre la demande »</w:t>
+            </w:r>
           </w:p>
         </w:tc>
         <w:tc>
           <w:tcPr>
             <w:tcW w:w="3019" w:type="dxa"/>
           </w:tcPr>
-          <w:p>
-            <w:pPr>
-              <w:rPr>
-                <w:lang w:val="fr-CH"/>
-              </w:rPr>
-            </w:pPr>
-          </w:p>
+          <w:p/>
         </w:tc>
         <w:tc>
           <w:tcPr>
             <w:tcW w:w="3019" w:type="dxa"/>
           </w:tcPr>
           <w:p>
-            <w:pPr>
-              <w:rPr>
-                <w:lang w:val="fr-CH"/>
-              </w:rPr>
-            </w:pPr>
-            <w:r>
-              <w:rPr>
-                <w:lang w:val="fr-CH"/>
-              </w:rPr>
-              <w:t>Le bot pose des questions</w:t>
+            <w:r>
+              <w:t>La page nous affiche un vue au milieu de la page avec un bouton « Accueil » en haut à gauche</w:t>
             </w:r>
           </w:p>
         </w:tc>
@@ -3706,16 +3200,8 @@
             <w:tcW w:w="3018" w:type="dxa"/>
           </w:tcPr>
           <w:p>
-            <w:pPr>
-              <w:rPr>
-                <w:lang w:val="fr-CH"/>
-              </w:rPr>
-            </w:pPr>
-            <w:r>
-              <w:rPr>
-                <w:lang w:val="fr-CH"/>
-              </w:rPr>
-              <w:t>Répondre aux questions</w:t>
+            <w:r>
+              <w:t>On clique sur « Accueil »</w:t>
             </w:r>
           </w:p>
         </w:tc>
@@ -3723,97 +3209,44 @@
           <w:tcPr>
             <w:tcW w:w="3019" w:type="dxa"/>
           </w:tcPr>
-          <w:p>
-            <w:pPr>
-              <w:rPr>
-                <w:lang w:val="fr-CH"/>
-              </w:rPr>
-            </w:pPr>
-          </w:p>
+          <w:p/>
         </w:tc>
         <w:tc>
           <w:tcPr>
             <w:tcW w:w="3019" w:type="dxa"/>
           </w:tcPr>
           <w:p>
-            <w:pPr>
-              <w:rPr>
-                <w:lang w:val="fr-CH"/>
-              </w:rPr>
-            </w:pPr>
-          </w:p>
-        </w:tc>
-      </w:tr>
-      <w:tr>
-        <w:trPr>
-          <w:cantSplit/>
-        </w:trPr>
-        <w:tc>
-          <w:tcPr>
-            <w:tcW w:w="3018" w:type="dxa"/>
-          </w:tcPr>
-          <w:p>
-            <w:pPr>
-              <w:rPr>
-                <w:lang w:val="fr-CH"/>
-              </w:rPr>
-            </w:pPr>
-          </w:p>
-        </w:tc>
-        <w:tc>
-          <w:tcPr>
-            <w:tcW w:w="3019" w:type="dxa"/>
-          </w:tcPr>
-          <w:p>
-            <w:pPr>
-              <w:rPr>
-                <w:lang w:val="fr-CH"/>
-              </w:rPr>
-            </w:pPr>
-            <w:r>
-              <w:rPr>
-                <w:lang w:val="fr-CH"/>
-              </w:rPr>
-              <w:t>Solution non trouvée par le bot</w:t>
-            </w:r>
-          </w:p>
-        </w:tc>
-        <w:tc>
-          <w:tcPr>
-            <w:tcW w:w="3019" w:type="dxa"/>
-          </w:tcPr>
-          <w:p>
-            <w:pPr>
-              <w:rPr>
-                <w:lang w:val="fr-CH"/>
-              </w:rPr>
-            </w:pPr>
-            <w:r>
-              <w:rPr>
-                <w:lang w:val="fr-CH"/>
-              </w:rPr>
-              <w:t>Ouvre un live chat avec le support</w:t>
+            <w:r>
+              <w:t>Le site nous renvoie sur la page d’accueil</w:t>
             </w:r>
           </w:p>
         </w:tc>
       </w:tr>
     </w:tbl>
-    <w:p/>
+    <w:p>
+      <w:pPr>
+        <w:spacing w:line="259" w:lineRule="auto"/>
+      </w:pPr>
+      <w:r>
+        <w:t>s</w:t>
+      </w:r>
+      <w:bookmarkStart w:id="9" w:name="_GoBack"/>
+      <w:bookmarkEnd w:id="9"/>
+    </w:p>
     <w:p>
       <w:pPr>
         <w:pStyle w:val="Titre2"/>
       </w:pPr>
-      <w:bookmarkStart w:id="9" w:name="_Toc23747655"/>
-      <w:r>
-        <w:lastRenderedPageBreak/>
+      <w:bookmarkStart w:id="10" w:name="_Toc23747655"/>
+      <w:r>
         <w:t>MAQUETTES</w:t>
       </w:r>
-      <w:bookmarkEnd w:id="9"/>
+      <w:bookmarkEnd w:id="10"/>
     </w:p>
     <w:p>
       <w:r>
         <w:pict>
-          <v:shape id="_x0000_i1028" type="#_x0000_t75" style="width:453.9pt;height:233.55pt">
+          <v:shape id="_x0000_i1028" type="#_x0000_t75" style="width:453.75pt;height:233.25pt">
             <v:imagedata r:id="rId12" o:title="Accueil"/>
           </v:shape>
         </w:pict>
@@ -3849,8 +3282,9 @@
         <w:rPr>
           <w:b/>
         </w:rPr>
+        <w:lastRenderedPageBreak/>
         <w:pict>
-          <v:shape id="_x0000_i1029" type="#_x0000_t75" style="width:453.9pt;height:233.55pt">
+          <v:shape id="_x0000_i1029" type="#_x0000_t75" style="width:453.75pt;height:233.25pt">
             <v:imagedata r:id="rId13" o:title="Live Chat"/>
           </v:shape>
         </w:pict>
@@ -3903,9 +3337,8 @@
         <w:rPr>
           <w:b/>
         </w:rPr>
-        <w:lastRenderedPageBreak/>
         <w:pict>
-          <v:shape id="_x0000_i1030" type="#_x0000_t75" style="width:453.9pt;height:233.55pt">
+          <v:shape id="_x0000_i1030" type="#_x0000_t75" style="width:453.75pt;height:233.25pt">
             <v:imagedata r:id="rId14" o:title="Mail Ticket"/>
           </v:shape>
         </w:pict>
@@ -3935,22 +3368,23 @@
       <w:pPr>
         <w:pStyle w:val="Titre1"/>
       </w:pPr>
-      <w:bookmarkStart w:id="10" w:name="_Toc23747656"/>
-      <w:r>
+      <w:bookmarkStart w:id="11" w:name="_Toc23747656"/>
+      <w:r>
+        <w:lastRenderedPageBreak/>
         <w:t>PRESTATIONS ATTENDUES ET METHODOLOGIE DE SUIVI</w:t>
       </w:r>
-      <w:bookmarkEnd w:id="10"/>
+      <w:bookmarkEnd w:id="11"/>
     </w:p>
     <w:p/>
     <w:p>
       <w:pPr>
         <w:pStyle w:val="Titre2"/>
       </w:pPr>
-      <w:bookmarkStart w:id="11" w:name="_Toc23747657"/>
+      <w:bookmarkStart w:id="12" w:name="_Toc23747657"/>
       <w:r>
         <w:t>PRESTATIONS ATTENDUES</w:t>
       </w:r>
-      <w:bookmarkEnd w:id="11"/>
+      <w:bookmarkEnd w:id="12"/>
     </w:p>
     <w:p>
       <w:pPr>
@@ -3967,23 +3401,7 @@
         <w:t>Design</w:t>
       </w:r>
       <w:r>
-        <w:t xml:space="preserve"> : </w:t>
-      </w:r>
-      <w:proofErr w:type="spellStart"/>
-      <w:r>
-        <w:t>Minds</w:t>
-      </w:r>
-      <w:proofErr w:type="spellEnd"/>
-      <w:r>
-        <w:t xml:space="preserve"> </w:t>
-      </w:r>
-      <w:proofErr w:type="spellStart"/>
-      <w:r>
-        <w:t>Corp</w:t>
-      </w:r>
-      <w:proofErr w:type="spellEnd"/>
-      <w:r>
-        <w:t xml:space="preserve"> décidera de l’aspect du site, qui devra être validé par le client.</w:t>
+        <w:t> : Minds Corp décidera de l’aspect du site, qui devra être validé par le client.</w:t>
       </w:r>
     </w:p>
     <w:p>
@@ -4004,23 +3422,7 @@
         <w:t> : L’entreprise cliente se chargera de l’hébergement du site. Si elle le souhaite, un service d’hébergement est proposé ch</w:t>
       </w:r>
       <w:r>
-        <w:t xml:space="preserve">ez </w:t>
-      </w:r>
-      <w:proofErr w:type="spellStart"/>
-      <w:r>
-        <w:t>Minds</w:t>
-      </w:r>
-      <w:proofErr w:type="spellEnd"/>
-      <w:r>
-        <w:t xml:space="preserve"> </w:t>
-      </w:r>
-      <w:proofErr w:type="spellStart"/>
-      <w:r>
-        <w:t>Corp</w:t>
-      </w:r>
-      <w:proofErr w:type="spellEnd"/>
-      <w:r>
-        <w:t xml:space="preserve"> pou</w:t>
+        <w:t>ez Minds Corp pou</w:t>
       </w:r>
       <w:r>
         <w:t>r une somme de 5'000 CHF par an.</w:t>
@@ -4041,23 +3443,7 @@
         <w:t>Maintenance</w:t>
       </w:r>
       <w:r>
-        <w:t xml:space="preserve"> : Pour tout problème, l’entreprise cliente peut contacter </w:t>
-      </w:r>
-      <w:proofErr w:type="spellStart"/>
-      <w:r>
-        <w:t>Minds</w:t>
-      </w:r>
-      <w:proofErr w:type="spellEnd"/>
-      <w:r>
-        <w:t xml:space="preserve"> </w:t>
-      </w:r>
-      <w:proofErr w:type="spellStart"/>
-      <w:r>
-        <w:t>Corp</w:t>
-      </w:r>
-      <w:proofErr w:type="spellEnd"/>
-      <w:r>
-        <w:t xml:space="preserve"> qui se chargera de la maintenance, le prix du service dépendra du nombre d’heures passées pour régler le problème</w:t>
+        <w:t> : Pour tout problème, l’entreprise cliente peut contacter Minds Corp qui se chargera de la maintenance, le prix du service dépendra du nombre d’heures passées pour régler le problème</w:t>
       </w:r>
       <w:r>
         <w:t>,</w:t>
@@ -4076,105 +3462,57 @@
       <w:pPr>
         <w:pStyle w:val="Titre2"/>
       </w:pPr>
-      <w:bookmarkStart w:id="12" w:name="_Toc23747658"/>
+      <w:bookmarkStart w:id="13" w:name="_Toc23747658"/>
+      <w:r>
+        <w:t>MÉTHODOLOGIE DE SUIVI</w:t>
+      </w:r>
+      <w:bookmarkEnd w:id="13"/>
+    </w:p>
+    <w:p>
+      <w:r>
+        <w:t>L’entièreté du projet sera basée sur une métho</w:t>
+      </w:r>
+      <w:r>
+        <w:t>dologie Agile appelée « Scrum ».</w:t>
+      </w:r>
+    </w:p>
+    <w:p>
+      <w:r>
+        <w:t>Afin d’assurer la communication entre le Product Owner et le Scrum Master, des réunions seront organisées afin de pouvoir discuter et s’assurer que les deux parties puissent bien comprendre le proj</w:t>
+      </w:r>
+      <w:r>
+        <w:t>et et le rediriger si nécessaire.</w:t>
+      </w:r>
+      <w:r>
+        <w:br/>
+        <w:t xml:space="preserve">L’équipe de développement utilisera le site IceScrum, permettant de gérer un projet de type Scrum grâce à des </w:t>
+      </w:r>
+      <w:r>
+        <w:t>releases et des sprints</w:t>
+      </w:r>
+      <w:r>
+        <w:rPr>
+          <w:rStyle w:val="Appelnotedebasdep"/>
+        </w:rPr>
+        <w:footnoteReference w:id="1"/>
+      </w:r>
+      <w:r>
+        <w:t>. S’il le souhaite, le client pourra aller regarder l’avancement du projet sur IceScrum.</w:t>
+      </w:r>
+    </w:p>
+    <w:p>
+      <w:r>
+        <w:t>Des livrables seront organisés durant toute la durée du projet.</w:t>
+      </w:r>
+    </w:p>
+    <w:p>
+      <w:r>
+        <w:t>Ce que nous appelons livrable est le résultat d’une production suffisamment concrète pour nécessite l’attention du client.</w:t>
+      </w:r>
+    </w:p>
+    <w:p>
       <w:r>
         <w:lastRenderedPageBreak/>
-        <w:t>MÉTHODOLOGIE DE SUIVI</w:t>
-      </w:r>
-      <w:bookmarkEnd w:id="12"/>
-    </w:p>
-    <w:p>
-      <w:r>
-        <w:t>L’entièreté du projet sera basée sur une métho</w:t>
-      </w:r>
-      <w:r>
-        <w:t>dologie Agile appelée « </w:t>
-      </w:r>
-      <w:proofErr w:type="spellStart"/>
-      <w:r>
-        <w:t>Scrum</w:t>
-      </w:r>
-      <w:proofErr w:type="spellEnd"/>
-      <w:r>
-        <w:t> ».</w:t>
-      </w:r>
-    </w:p>
-    <w:p>
-      <w:r>
-        <w:t xml:space="preserve">Afin d’assurer la communication entre le Product </w:t>
-      </w:r>
-      <w:proofErr w:type="spellStart"/>
-      <w:r>
-        <w:t>Owner</w:t>
-      </w:r>
-      <w:proofErr w:type="spellEnd"/>
-      <w:r>
-        <w:t xml:space="preserve"> et le </w:t>
-      </w:r>
-      <w:proofErr w:type="spellStart"/>
-      <w:r>
-        <w:t>Scrum</w:t>
-      </w:r>
-      <w:proofErr w:type="spellEnd"/>
-      <w:r>
-        <w:t xml:space="preserve"> Master, des réunions seront organisées afin de pouvoir discuter et s’assurer que les deux parties puissent bien comprendre le proj</w:t>
-      </w:r>
-      <w:r>
-        <w:t>et et le rediriger si nécessaire.</w:t>
-      </w:r>
-      <w:r>
-        <w:br/>
-        <w:t xml:space="preserve">L’équipe de développement utilisera le site </w:t>
-      </w:r>
-      <w:proofErr w:type="spellStart"/>
-      <w:r>
-        <w:t>IceScrum</w:t>
-      </w:r>
-      <w:proofErr w:type="spellEnd"/>
-      <w:r>
-        <w:t xml:space="preserve">, permettant de gérer un projet de type </w:t>
-      </w:r>
-      <w:proofErr w:type="spellStart"/>
-      <w:r>
-        <w:t>Scrum</w:t>
-      </w:r>
-      <w:proofErr w:type="spellEnd"/>
-      <w:r>
-        <w:t xml:space="preserve"> grâce à des </w:t>
-      </w:r>
-      <w:r>
-        <w:t>releases et des sprints</w:t>
-      </w:r>
-      <w:r>
-        <w:rPr>
-          <w:rStyle w:val="Appelnotedebasdep"/>
-        </w:rPr>
-        <w:footnoteReference w:id="1"/>
-      </w:r>
-      <w:r>
-        <w:t xml:space="preserve">. S’il le souhaite, le client pourra aller regarder l’avancement du projet sur </w:t>
-      </w:r>
-      <w:proofErr w:type="spellStart"/>
-      <w:r>
-        <w:t>IceScrum</w:t>
-      </w:r>
-      <w:proofErr w:type="spellEnd"/>
-      <w:r>
-        <w:t>.</w:t>
-      </w:r>
-    </w:p>
-    <w:p>
-      <w:r>
-        <w:t>Des livrables seront organisés durant toute la durée du projet.</w:t>
-      </w:r>
-    </w:p>
-    <w:p>
-      <w:r>
-        <w:t>Ce que nous appelons livrable est le résultat d’une production suffisamment concrète pour nécessite l’attention du client.</w:t>
-      </w:r>
-    </w:p>
-    <w:p>
-      <w:r>
         <w:t>Nous en publierons dès qu’un changement significatif sur le site sera effectué, afin de permettre au client de pouvoir suivre le projet tout en nous signalant si une chose devait être modifiée.</w:t>
       </w:r>
     </w:p>
@@ -4195,23 +3533,22 @@
       <w:pPr>
         <w:pStyle w:val="Titre1"/>
       </w:pPr>
-      <w:bookmarkStart w:id="13" w:name="_Toc23747659"/>
-      <w:r>
-        <w:lastRenderedPageBreak/>
+      <w:bookmarkStart w:id="14" w:name="_Toc23747659"/>
+      <w:r>
         <w:t>DISPONIBILITÉ DU PRODUIT</w:t>
       </w:r>
-      <w:bookmarkEnd w:id="13"/>
+      <w:bookmarkEnd w:id="14"/>
     </w:p>
     <w:p/>
     <w:p>
       <w:pPr>
         <w:pStyle w:val="Titre2"/>
       </w:pPr>
-      <w:bookmarkStart w:id="14" w:name="_Toc23747660"/>
+      <w:bookmarkStart w:id="15" w:name="_Toc23747660"/>
       <w:r>
         <w:t>DATE DE PUBLICATION</w:t>
       </w:r>
-      <w:bookmarkEnd w:id="14"/>
+      <w:bookmarkEnd w:id="15"/>
     </w:p>
     <w:p>
       <w:r>
@@ -4227,31 +3564,15 @@
       <w:pPr>
         <w:pStyle w:val="Titre2"/>
       </w:pPr>
-      <w:bookmarkStart w:id="15" w:name="_Toc23747661"/>
+      <w:bookmarkStart w:id="16" w:name="_Toc23747661"/>
       <w:r>
         <w:t>NAVIGATEURS SUPPORTÉS</w:t>
       </w:r>
-      <w:bookmarkEnd w:id="15"/>
-    </w:p>
-    <w:p>
-      <w:r>
-        <w:t xml:space="preserve">Le système sera disponible sur les navigateurs Internet les plus utilisés, notamment Google Chrome, Mozilla Firefox, Microsoft </w:t>
-      </w:r>
-      <w:proofErr w:type="spellStart"/>
-      <w:r>
-        <w:t>Edge</w:t>
-      </w:r>
-      <w:proofErr w:type="spellEnd"/>
-      <w:r>
-        <w:t xml:space="preserve">, Apple Safari et </w:t>
-      </w:r>
-      <w:proofErr w:type="spellStart"/>
-      <w:r>
-        <w:t>Opera</w:t>
-      </w:r>
-      <w:proofErr w:type="spellEnd"/>
-      <w:r>
-        <w:t>.</w:t>
+      <w:bookmarkEnd w:id="16"/>
+    </w:p>
+    <w:p>
+      <w:r>
+        <w:t>Le système sera disponible sur les navigateurs Internet les plus utilisés, notamment Google Chrome, Mozilla Firefox, Microsoft Edge, Apple Safari et Opera.</w:t>
       </w:r>
       <w:r>
         <w:br/>
@@ -4261,23 +3582,16 @@
       <w:pPr>
         <w:pStyle w:val="Titre1"/>
       </w:pPr>
-      <w:bookmarkStart w:id="16" w:name="_Toc23747662"/>
-      <w:r>
+      <w:bookmarkStart w:id="17" w:name="_Toc23747662"/>
+      <w:r>
+        <w:lastRenderedPageBreak/>
         <w:t>TARIFS</w:t>
       </w:r>
-      <w:bookmarkEnd w:id="16"/>
-    </w:p>
-    <w:p>
-      <w:r>
-        <w:t xml:space="preserve">L’entièreté des coûts des logiciels et des frais de ce genre seront gérés par </w:t>
-      </w:r>
-      <w:proofErr w:type="spellStart"/>
-      <w:r>
-        <w:t>Minds</w:t>
-      </w:r>
-      <w:proofErr w:type="spellEnd"/>
-      <w:r>
-        <w:t xml:space="preserve"> Corp.</w:t>
+      <w:bookmarkEnd w:id="17"/>
+    </w:p>
+    <w:p>
+      <w:r>
+        <w:t>L’entièreté des coûts des logiciels et des frais de ce genre seront gérés par Minds Corp.</w:t>
       </w:r>
     </w:p>
     <w:p>
@@ -4374,12 +3688,11 @@
       <w:pPr>
         <w:pStyle w:val="Titre1"/>
       </w:pPr>
-      <w:bookmarkStart w:id="17" w:name="_Toc23747663"/>
-      <w:r>
-        <w:lastRenderedPageBreak/>
+      <w:bookmarkStart w:id="18" w:name="_Toc23747663"/>
+      <w:r>
         <w:t>CONTACTS</w:t>
       </w:r>
-      <w:bookmarkEnd w:id="17"/>
+      <w:bookmarkEnd w:id="18"/>
     </w:p>
     <w:p>
       <w:r>
@@ -4460,42 +3773,20 @@
               <w:rPr>
                 <w:lang w:val="de-CH"/>
               </w:rPr>
-              <w:t xml:space="preserve"> Fernandes </w:t>
-            </w:r>
-            <w:proofErr w:type="spellStart"/>
-            <w:r>
+              <w:t xml:space="preserve"> Fernandes Pinheiro</w:t>
+            </w:r>
+          </w:p>
+          <w:p>
+            <w:pPr>
               <w:rPr>
                 <w:lang w:val="de-CH"/>
               </w:rPr>
-              <w:t>Pinheiro</w:t>
-            </w:r>
-            <w:proofErr w:type="spellEnd"/>
-          </w:p>
-          <w:p>
-            <w:pPr>
+            </w:pPr>
+            <w:r>
               <w:rPr>
                 <w:lang w:val="de-CH"/>
               </w:rPr>
-            </w:pPr>
-            <w:r>
-              <w:rPr>
-                <w:lang w:val="de-CH"/>
-              </w:rPr>
-              <w:t>(</w:t>
-            </w:r>
-            <w:proofErr w:type="spellStart"/>
-            <w:r>
-              <w:rPr>
-                <w:lang w:val="de-CH"/>
-              </w:rPr>
-              <w:t>Scrum</w:t>
-            </w:r>
-            <w:proofErr w:type="spellEnd"/>
-            <w:r>
-              <w:rPr>
-                <w:lang w:val="de-CH"/>
-              </w:rPr>
-              <w:t xml:space="preserve"> Master)</w:t>
+              <w:t>(Scrum Master)</w:t>
             </w:r>
           </w:p>
         </w:tc>
@@ -4654,8 +3945,6 @@
       <w:r>
         <w:t xml:space="preserve"> </w:t>
       </w:r>
-      <w:bookmarkStart w:id="18" w:name="_GoBack"/>
-      <w:bookmarkEnd w:id="18"/>
     </w:p>
     <w:sectPr>
       <w:headerReference w:type="default" r:id="rId15"/>
@@ -4727,7 +4016,7 @@
         <w:noProof/>
         <w:lang w:val="fr-FR"/>
       </w:rPr>
-      <w:t>13</w:t>
+      <w:t>8</w:t>
     </w:r>
     <w:r>
       <w:fldChar w:fldCharType="end"/>
@@ -4748,7 +4037,7 @@
       <w:rPr>
         <w:noProof/>
       </w:rPr>
-      <w:t>lundi, 4 novembre 2019</w:t>
+      <w:t>jeudi, 14 novembre 2019</w:t>
     </w:r>
     <w:r>
       <w:fldChar w:fldCharType="end"/>
@@ -4870,31 +4159,13 @@
     <w:r>
       <w:tab/>
     </w:r>
-    <w:proofErr w:type="spellStart"/>
     <w:r>
       <w:rPr>
         <w:b/>
         <w:szCs w:val="24"/>
       </w:rPr>
-      <w:t>Minds</w:t>
+      <w:t>Minds Corp</w:t>
     </w:r>
-    <w:proofErr w:type="spellEnd"/>
-    <w:r>
-      <w:rPr>
-        <w:b/>
-        <w:szCs w:val="24"/>
-      </w:rPr>
-      <w:t xml:space="preserve"> </w:t>
-    </w:r>
-    <w:proofErr w:type="spellStart"/>
-    <w:r>
-      <w:rPr>
-        <w:b/>
-        <w:szCs w:val="24"/>
-      </w:rPr>
-      <w:t>Corp</w:t>
-    </w:r>
-    <w:proofErr w:type="spellEnd"/>
   </w:p>
 </w:hdr>
 </file>
@@ -6723,7 +5994,7 @@
 </file>
 
 <file path=customXml/itemProps1.xml><?xml version="1.0" encoding="utf-8"?>
-<ds:datastoreItem xmlns:ds="http://schemas.openxmlformats.org/officeDocument/2006/customXml" ds:itemID="{05840C9A-F1E7-4FBA-9971-58EAEF5BB2BF}">
+<ds:datastoreItem xmlns:ds="http://schemas.openxmlformats.org/officeDocument/2006/customXml" ds:itemID="{1243ACCF-340E-4436-931D-ACE275910006}">
   <ds:schemaRefs>
     <ds:schemaRef ds:uri="http://schemas.openxmlformats.org/officeDocument/2006/bibliography"/>
   </ds:schemaRefs>

</xml_diff>